<commit_message>
Yeni portfolyo ogesi eklendi ve guncellendi
</commit_message>
<xml_diff>
--- a/files/CV_turkish.docx
+++ b/files/CV_turkish.docx
@@ -1,86 +1,17 @@
 
 <file path=word/document.xml><?xml version="1.0" encoding="utf-8"?>
-<w:document xmlns:wpc="http://schemas.microsoft.com/office/word/2010/wordprocessingCanvas" xmlns:cx="http://schemas.microsoft.com/office/drawing/2014/chartex" xmlns:cx1="http://schemas.microsoft.com/office/drawing/2015/9/8/chartex" xmlns:cx2="http://schemas.microsoft.com/office/drawing/2015/10/21/chartex" xmlns:cx3="http://schemas.microsoft.com/office/drawing/2016/5/9/chartex" xmlns:cx4="http://schemas.microsoft.com/office/drawing/2016/5/10/chartex" xmlns:cx5="http://schemas.microsoft.com/office/drawing/2016/5/11/chartex" xmlns:cx6="http://schemas.microsoft.com/office/drawing/2016/5/12/chartex" xmlns:cx7="http://schemas.microsoft.com/office/drawing/2016/5/13/chartex" xmlns:cx8="http://schemas.microsoft.com/office/drawing/2016/5/14/chartex" xmlns:mc="http://schemas.openxmlformats.org/markup-compatibility/2006" xmlns:aink="http://schemas.microsoft.com/office/drawing/2016/ink" xmlns:am3d="http://schemas.microsoft.com/office/drawing/2017/model3d" xmlns:o="urn:schemas-microsoft-com:office:office" xmlns:r="http://schemas.openxmlformats.org/officeDocument/2006/relationships" xmlns:m="http://schemas.openxmlformats.org/officeDocument/2006/math" xmlns:v="urn:schemas-microsoft-com:vml" xmlns:wp14="http://schemas.microsoft.com/office/word/2010/wordprocessingDrawing" xmlns:wp="http://schemas.openxmlformats.org/drawingml/2006/wordprocessingDrawing" xmlns:w10="urn:schemas-microsoft-com:office:word" xmlns:w="http://schemas.openxmlformats.org/wordprocessingml/2006/main" xmlns:w14="http://schemas.microsoft.com/office/word/2010/wordml" xmlns:w15="http://schemas.microsoft.com/office/word/2012/wordml" xmlns:w16cex="http://schemas.microsoft.com/office/word/2018/wordml/cex" xmlns:w16cid="http://schemas.microsoft.com/office/word/2016/wordml/cid" xmlns:w16="http://schemas.microsoft.com/office/word/2018/wordml" xmlns:w16sdtdh="http://schemas.microsoft.com/office/word/2020/wordml/sdtdatahash" xmlns:w16se="http://schemas.microsoft.com/office/word/2015/wordml/symex" xmlns:wpg="http://schemas.microsoft.com/office/word/2010/wordprocessingGroup" xmlns:wpi="http://schemas.microsoft.com/office/word/2010/wordprocessingInk" xmlns:wne="http://schemas.microsoft.com/office/word/2006/wordml" xmlns:wps="http://schemas.microsoft.com/office/word/2010/wordprocessingShape" mc:Ignorable="w14 w15 w16se w16cid w16 w16cex w16sdtdh wp14">
+<w:document xmlns:wpc="http://schemas.microsoft.com/office/word/2010/wordprocessingCanvas" xmlns:cx="http://schemas.microsoft.com/office/drawing/2014/chartex" xmlns:cx1="http://schemas.microsoft.com/office/drawing/2015/9/8/chartex" xmlns:cx2="http://schemas.microsoft.com/office/drawing/2015/10/21/chartex" xmlns:cx3="http://schemas.microsoft.com/office/drawing/2016/5/9/chartex" xmlns:cx4="http://schemas.microsoft.com/office/drawing/2016/5/10/chartex" xmlns:cx5="http://schemas.microsoft.com/office/drawing/2016/5/11/chartex" xmlns:cx6="http://schemas.microsoft.com/office/drawing/2016/5/12/chartex" xmlns:cx7="http://schemas.microsoft.com/office/drawing/2016/5/13/chartex" xmlns:cx8="http://schemas.microsoft.com/office/drawing/2016/5/14/chartex" xmlns:mc="http://schemas.openxmlformats.org/markup-compatibility/2006" xmlns:aink="http://schemas.microsoft.com/office/drawing/2016/ink" xmlns:am3d="http://schemas.microsoft.com/office/drawing/2017/model3d" xmlns:o="urn:schemas-microsoft-com:office:office" xmlns:oel="http://schemas.microsoft.com/office/2019/extlst" xmlns:r="http://schemas.openxmlformats.org/officeDocument/2006/relationships" xmlns:m="http://schemas.openxmlformats.org/officeDocument/2006/math" xmlns:v="urn:schemas-microsoft-com:vml" xmlns:wp14="http://schemas.microsoft.com/office/word/2010/wordprocessingDrawing" xmlns:wp="http://schemas.openxmlformats.org/drawingml/2006/wordprocessingDrawing" xmlns:w10="urn:schemas-microsoft-com:office:word" xmlns:w="http://schemas.openxmlformats.org/wordprocessingml/2006/main" xmlns:w14="http://schemas.microsoft.com/office/word/2010/wordml" xmlns:w15="http://schemas.microsoft.com/office/word/2012/wordml" xmlns:w16cex="http://schemas.microsoft.com/office/word/2018/wordml/cex" xmlns:w16cid="http://schemas.microsoft.com/office/word/2016/wordml/cid" xmlns:w16="http://schemas.microsoft.com/office/word/2018/wordml" xmlns:w16du="http://schemas.microsoft.com/office/word/2023/wordml/word16du" xmlns:w16sdtdh="http://schemas.microsoft.com/office/word/2020/wordml/sdtdatahash" xmlns:w16sdtfl="http://schemas.microsoft.com/office/word/2024/wordml/sdtformatlock" xmlns:w16se="http://schemas.microsoft.com/office/word/2015/wordml/symex" xmlns:wpg="http://schemas.microsoft.com/office/word/2010/wordprocessingGroup" xmlns:wpi="http://schemas.microsoft.com/office/word/2010/wordprocessingInk" xmlns:wne="http://schemas.microsoft.com/office/word/2006/wordml" xmlns:wps="http://schemas.microsoft.com/office/word/2010/wordprocessingShape" mc:Ignorable="w14 w15 w16se w16cid w16 w16cex w16sdtdh w16sdtfl w16du wp14">
   <w:body>
-    <w:p>
-      <w:r>
-        <w:rPr>
-          <w:noProof/>
-        </w:rPr>
-        <mc:AlternateContent>
-          <mc:Choice Requires="wps">
-            <w:drawing>
-              <wp:anchor distT="0" distB="0" distL="114300" distR="114300" simplePos="0" relativeHeight="251661312" behindDoc="1" locked="0" layoutInCell="1" allowOverlap="1" wp14:anchorId="70630D40" wp14:editId="160673A4">
-                <wp:simplePos x="0" y="0"/>
-                <wp:positionH relativeFrom="column">
-                  <wp:posOffset>-457200</wp:posOffset>
-                </wp:positionH>
-                <wp:positionV relativeFrom="paragraph">
-                  <wp:posOffset>2120900</wp:posOffset>
-                </wp:positionV>
-                <wp:extent cx="7205472" cy="7010400"/>
-                <wp:effectExtent l="0" t="0" r="0" b="0"/>
-                <wp:wrapNone/>
-                <wp:docPr id="55" name="Rectangle 58">
-                  <a:extLst xmlns:a="http://schemas.openxmlformats.org/drawingml/2006/main">
-                    <a:ext uri="{C183D7F6-B498-43B3-948B-1728B52AA6E4}">
-                      <adec:decorative xmlns:adec="http://schemas.microsoft.com/office/drawing/2017/decorative" val="1"/>
-                    </a:ext>
-                  </a:extLst>
-                </wp:docPr>
-                <wp:cNvGraphicFramePr>
-                  <a:graphicFrameLocks xmlns:a="http://schemas.openxmlformats.org/drawingml/2006/main"/>
-                </wp:cNvGraphicFramePr>
-                <a:graphic xmlns:a="http://schemas.openxmlformats.org/drawingml/2006/main">
-                  <a:graphicData uri="http://schemas.microsoft.com/office/word/2010/wordprocessingShape">
-                    <wps:wsp>
-                      <wps:cNvSpPr>
-                        <a:spLocks/>
-                      </wps:cNvSpPr>
-                      <wps:spPr bwMode="auto">
-                        <a:xfrm>
-                          <a:off x="0" y="0"/>
-                          <a:ext cx="7205472" cy="7010400"/>
-                        </a:xfrm>
-                        <a:prstGeom prst="rect">
-                          <a:avLst/>
-                        </a:prstGeom>
-                        <a:solidFill>
-                          <a:schemeClr val="accent1"/>
-                        </a:solidFill>
-                        <a:ln>
-                          <a:noFill/>
-                        </a:ln>
-                      </wps:spPr>
-                      <wps:bodyPr rot="0" vert="horz" wrap="square" lIns="91440" tIns="45720" rIns="91440" bIns="45720" anchor="t" anchorCtr="0" upright="1">
-                        <a:noAutofit/>
-                      </wps:bodyPr>
-                    </wps:wsp>
-                  </a:graphicData>
-                </a:graphic>
-                <wp14:sizeRelH relativeFrom="margin">
-                  <wp14:pctWidth>0</wp14:pctWidth>
-                </wp14:sizeRelH>
-              </wp:anchor>
-            </w:drawing>
-          </mc:Choice>
-          <mc:Fallback>
-            <w:pict>
-              <v:rect w14:anchorId="4545ED3D" id="Rectangle 58" o:spid="_x0000_s1026" alt="&quot;&quot;" style="position:absolute;margin-left:-36pt;margin-top:167pt;width:567.35pt;height:552pt;z-index:-251655168;visibility:visible;mso-wrap-style:square;mso-width-percent:0;mso-wrap-distance-left:9pt;mso-wrap-distance-top:0;mso-wrap-distance-right:9pt;mso-wrap-distance-bottom:0;mso-position-horizontal:absolute;mso-position-horizontal-relative:text;mso-position-vertical:absolute;mso-position-vertical-relative:text;mso-width-percent:0;mso-width-relative:margin;v-text-anchor:top" o:gfxdata="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" fillcolor="#a9d4db [3204]" stroked="f"/>
-            </w:pict>
-          </mc:Fallback>
-        </mc:AlternateContent>
-      </w:r>
-    </w:p>
+    <w:p/>
     <w:tbl>
       <w:tblPr>
-        <w:tblW w:w="5000" w:type="pct"/>
+        <w:tblW w:w="5006" w:type="pct"/>
         <w:tblLook w:val="0600" w:firstRow="0" w:lastRow="0" w:firstColumn="0" w:lastColumn="0" w:noHBand="1" w:noVBand="1"/>
       </w:tblPr>
       <w:tblGrid>
-        <w:gridCol w:w="7020"/>
+        <w:gridCol w:w="7086"/>
         <w:gridCol w:w="222"/>
-        <w:gridCol w:w="3544"/>
+        <w:gridCol w:w="3576"/>
       </w:tblGrid>
       <w:tr>
         <w:trPr>
@@ -88,7 +19,7 @@
         </w:trPr>
         <w:tc>
           <w:tcPr>
-            <w:tcW w:w="2965" w:type="pct"/>
+            <w:tcW w:w="3250" w:type="pct"/>
           </w:tcPr>
           <w:p>
             <w:pPr>
@@ -101,13 +32,13 @@
         </w:tc>
         <w:tc>
           <w:tcPr>
-            <w:tcW w:w="377" w:type="pct"/>
+            <w:tcW w:w="109" w:type="pct"/>
           </w:tcPr>
           <w:p/>
         </w:tc>
         <w:tc>
           <w:tcPr>
-            <w:tcW w:w="1658" w:type="pct"/>
+            <w:tcW w:w="1641" w:type="pct"/>
             <w:vMerge w:val="restart"/>
             <w:vAlign w:val="bottom"/>
           </w:tcPr>
@@ -121,9 +52,9 @@
                 <w:noProof/>
               </w:rPr>
               <w:drawing>
-                <wp:inline distT="0" distB="0" distL="0" distR="0" wp14:anchorId="5787130D" wp14:editId="13EFF248">
-                  <wp:extent cx="1028700" cy="1369447"/>
-                  <wp:effectExtent l="0" t="0" r="0" b="2540"/>
+                <wp:inline distT="0" distB="0" distL="0" distR="0" wp14:anchorId="5787130D" wp14:editId="05C2F4B8">
+                  <wp:extent cx="912499" cy="1214755"/>
+                  <wp:effectExtent l="0" t="0" r="1905" b="4445"/>
                   <wp:docPr id="20" name="Picture 20"/>
                   <wp:cNvGraphicFramePr>
                     <a:graphicFrameLocks xmlns:a="http://schemas.openxmlformats.org/drawingml/2006/main" noChangeAspect="1"/>
@@ -153,7 +84,7 @@
                         <pic:spPr bwMode="auto">
                           <a:xfrm>
                             <a:off x="0" y="0"/>
-                            <a:ext cx="1030488" cy="1371828"/>
+                            <a:ext cx="915808" cy="1219160"/>
                           </a:xfrm>
                           <a:prstGeom prst="rect">
                             <a:avLst/>
@@ -181,8 +112,7 @@
         </w:trPr>
         <w:tc>
           <w:tcPr>
-            <w:tcW w:w="2965" w:type="pct"/>
-            <w:shd w:val="clear" w:color="auto" w:fill="auto"/>
+            <w:tcW w:w="3250" w:type="pct"/>
           </w:tcPr>
           <w:p>
             <w:pPr>
@@ -267,8 +197,7 @@
         </w:tc>
         <w:tc>
           <w:tcPr>
-            <w:tcW w:w="377" w:type="pct"/>
-            <w:shd w:val="clear" w:color="auto" w:fill="auto"/>
+            <w:tcW w:w="109" w:type="pct"/>
           </w:tcPr>
           <w:p>
             <w:pPr>
@@ -282,9 +211,8 @@
         </w:tc>
         <w:tc>
           <w:tcPr>
-            <w:tcW w:w="1658" w:type="pct"/>
+            <w:tcW w:w="1641" w:type="pct"/>
             <w:vMerge/>
-            <w:shd w:val="clear" w:color="auto" w:fill="auto"/>
           </w:tcPr>
           <w:p>
             <w:pPr>
@@ -299,23 +227,95 @@
       </w:tr>
       <w:tr>
         <w:trPr>
-          <w:trHeight w:val="2592"/>
+          <w:trHeight w:val="1701"/>
         </w:trPr>
         <w:tc>
           <w:tcPr>
-            <w:tcW w:w="2965" w:type="pct"/>
+            <w:tcW w:w="3250" w:type="pct"/>
+          </w:tcPr>
+          <w:p>
+            <w:r>
+              <w:rPr>
+                <w:noProof/>
+              </w:rPr>
+              <mc:AlternateContent>
+                <mc:Choice Requires="wps">
+                  <w:drawing>
+                    <wp:anchor distT="0" distB="0" distL="114300" distR="114300" simplePos="0" relativeHeight="251661312" behindDoc="1" locked="0" layoutInCell="1" allowOverlap="1" wp14:anchorId="70630D40" wp14:editId="3411421F">
+                      <wp:simplePos x="0" y="0"/>
+                      <wp:positionH relativeFrom="column">
+                        <wp:posOffset>-525780</wp:posOffset>
+                      </wp:positionH>
+                      <wp:positionV relativeFrom="paragraph">
+                        <wp:posOffset>373380</wp:posOffset>
+                      </wp:positionV>
+                      <wp:extent cx="7452000" cy="9036000"/>
+                      <wp:effectExtent l="0" t="0" r="0" b="0"/>
+                      <wp:wrapNone/>
+                      <wp:docPr id="55" name="Rectangle 58">
+                        <a:extLst xmlns:a="http://schemas.openxmlformats.org/drawingml/2006/main">
+                          <a:ext uri="{C183D7F6-B498-43B3-948B-1728B52AA6E4}">
+                            <adec:decorative xmlns:adec="http://schemas.microsoft.com/office/drawing/2017/decorative" val="1"/>
+                          </a:ext>
+                        </a:extLst>
+                      </wp:docPr>
+                      <wp:cNvGraphicFramePr>
+                        <a:graphicFrameLocks xmlns:a="http://schemas.openxmlformats.org/drawingml/2006/main"/>
+                      </wp:cNvGraphicFramePr>
+                      <a:graphic xmlns:a="http://schemas.openxmlformats.org/drawingml/2006/main">
+                        <a:graphicData uri="http://schemas.microsoft.com/office/word/2010/wordprocessingShape">
+                          <wps:wsp>
+                            <wps:cNvSpPr>
+                              <a:spLocks/>
+                            </wps:cNvSpPr>
+                            <wps:spPr bwMode="auto">
+                              <a:xfrm>
+                                <a:off x="0" y="0"/>
+                                <a:ext cx="7452000" cy="9036000"/>
+                              </a:xfrm>
+                              <a:prstGeom prst="rect">
+                                <a:avLst/>
+                              </a:prstGeom>
+                              <a:solidFill>
+                                <a:schemeClr val="accent1"/>
+                              </a:solidFill>
+                              <a:ln>
+                                <a:noFill/>
+                              </a:ln>
+                            </wps:spPr>
+                            <wps:bodyPr rot="0" vert="horz" wrap="square" lIns="91440" tIns="45720" rIns="91440" bIns="45720" anchor="t" anchorCtr="0" upright="1">
+                              <a:noAutofit/>
+                            </wps:bodyPr>
+                          </wps:wsp>
+                        </a:graphicData>
+                      </a:graphic>
+                      <wp14:sizeRelH relativeFrom="margin">
+                        <wp14:pctWidth>0</wp14:pctWidth>
+                      </wp14:sizeRelH>
+                      <wp14:sizeRelV relativeFrom="margin">
+                        <wp14:pctHeight>0</wp14:pctHeight>
+                      </wp14:sizeRelV>
+                    </wp:anchor>
+                  </w:drawing>
+                </mc:Choice>
+                <mc:Fallback>
+                  <w:pict>
+                    <v:rect w14:anchorId="56C27B94" id="Rectangle 58" o:spid="_x0000_s1026" alt="&quot;&quot;" style="position:absolute;margin-left:-41.4pt;margin-top:29.4pt;width:586.75pt;height:711.5pt;z-index:-251655168;visibility:visible;mso-wrap-style:square;mso-width-percent:0;mso-height-percent:0;mso-wrap-distance-left:9pt;mso-wrap-distance-top:0;mso-wrap-distance-right:9pt;mso-wrap-distance-bottom:0;mso-position-horizontal:absolute;mso-position-horizontal-relative:text;mso-position-vertical:absolute;mso-position-vertical-relative:text;mso-width-percent:0;mso-height-percent:0;mso-width-relative:margin;mso-height-relative:margin;v-text-anchor:top" o:gfxdata="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" fillcolor="#a9d4db [3204]" stroked="f"/>
+                  </w:pict>
+                </mc:Fallback>
+              </mc:AlternateContent>
+            </w:r>
+          </w:p>
+        </w:tc>
+        <w:tc>
+          <w:tcPr>
+            <w:tcW w:w="109" w:type="pct"/>
           </w:tcPr>
           <w:p/>
         </w:tc>
         <w:tc>
           <w:tcPr>
-            <w:tcW w:w="377" w:type="pct"/>
-          </w:tcPr>
-          <w:p/>
-        </w:tc>
-        <w:tc>
-          <w:tcPr>
-            <w:tcW w:w="1658" w:type="pct"/>
+            <w:tcW w:w="1641" w:type="pct"/>
           </w:tcPr>
           <w:p/>
         </w:tc>
@@ -323,7 +323,7 @@
       <w:tr>
         <w:tc>
           <w:tcPr>
-            <w:tcW w:w="2965" w:type="pct"/>
+            <w:tcW w:w="3250" w:type="pct"/>
           </w:tcPr>
           <w:p>
             <w:pPr>
@@ -334,13 +334,15 @@
             </w:pPr>
             <w:r>
               <w:rPr>
-                <w:sz w:val="40"/>
+                <w:sz w:val="36"/>
+                <w:szCs w:val="36"/>
               </w:rPr>
               <w:t>Eğitim ve tecrübe</w:t>
             </w:r>
             <w:r>
               <w:rPr>
-                <w:sz w:val="40"/>
+                <w:sz w:val="36"/>
+                <w:szCs w:val="36"/>
               </w:rPr>
               <w:t xml:space="preserve"> </w:t>
             </w:r>
@@ -348,13 +350,13 @@
         </w:tc>
         <w:tc>
           <w:tcPr>
-            <w:tcW w:w="377" w:type="pct"/>
+            <w:tcW w:w="109" w:type="pct"/>
           </w:tcPr>
           <w:p/>
         </w:tc>
         <w:tc>
           <w:tcPr>
-            <w:tcW w:w="1658" w:type="pct"/>
+            <w:tcW w:w="1641" w:type="pct"/>
           </w:tcPr>
           <w:p>
             <w:pPr>
@@ -375,8 +377,7 @@
         </w:trPr>
         <w:tc>
           <w:tcPr>
-            <w:tcW w:w="2965" w:type="pct"/>
-            <w:shd w:val="clear" w:color="auto" w:fill="auto"/>
+            <w:tcW w:w="3250" w:type="pct"/>
           </w:tcPr>
           <w:p>
             <w:pPr>
@@ -461,8 +462,7 @@
         </w:tc>
         <w:tc>
           <w:tcPr>
-            <w:tcW w:w="377" w:type="pct"/>
-            <w:shd w:val="clear" w:color="auto" w:fill="auto"/>
+            <w:tcW w:w="109" w:type="pct"/>
           </w:tcPr>
           <w:p>
             <w:pPr>
@@ -476,8 +476,7 @@
         </w:tc>
         <w:tc>
           <w:tcPr>
-            <w:tcW w:w="1658" w:type="pct"/>
-            <w:shd w:val="clear" w:color="auto" w:fill="auto"/>
+            <w:tcW w:w="1641" w:type="pct"/>
           </w:tcPr>
           <w:p>
             <w:pPr>
@@ -563,11 +562,11 @@
       </w:tr>
       <w:tr>
         <w:trPr>
-          <w:trHeight w:val="2304"/>
+          <w:trHeight w:val="1984"/>
         </w:trPr>
         <w:tc>
           <w:tcPr>
-            <w:tcW w:w="2965" w:type="pct"/>
+            <w:tcW w:w="3250" w:type="pct"/>
             <w:vMerge w:val="restart"/>
           </w:tcPr>
           <w:p>
@@ -578,7 +577,10 @@
               <w:t>2021</w:t>
             </w:r>
             <w:r>
-              <w:t>-devam</w:t>
+              <w:t>-</w:t>
+            </w:r>
+            <w:r>
+              <w:t>2025</w:t>
             </w:r>
             <w:r>
               <w:t xml:space="preserve"> </w:t>
@@ -599,6 +601,13 @@
               </w:rPr>
               <w:t>Ortadoğu Teknik Üniversitesi – Bilgisayar ve Öğretim teknolojileri Öğretmenliği</w:t>
             </w:r>
+            <w:r>
+              <w:rPr>
+                <w:sz w:val="28"/>
+                <w:szCs w:val="28"/>
+              </w:rPr>
+              <w:t xml:space="preserve"> – Lisans Derecesi</w:t>
+            </w:r>
           </w:p>
           <w:p>
             <w:pPr>
@@ -613,93 +622,232 @@
                 <w:sz w:val="24"/>
                 <w:szCs w:val="24"/>
               </w:rPr>
-              <w:t>Ortalama: 3.76</w:t>
-            </w:r>
-          </w:p>
-          <w:p>
-            <w:pPr>
-              <w:pStyle w:val="Jobdescription"/>
+              <w:t>Ortalama: 3.</w:t>
+            </w:r>
+            <w:r>
               <w:rPr>
                 <w:sz w:val="24"/>
                 <w:szCs w:val="24"/>
               </w:rPr>
-            </w:pPr>
-          </w:p>
-          <w:p>
-            <w:pPr>
-              <w:pStyle w:val="Jobdescription"/>
-              <w:spacing w:line="240" w:lineRule="auto"/>
+              <w:t>07</w:t>
+            </w:r>
+          </w:p>
+          <w:p>
+            <w:pPr>
+              <w:pStyle w:val="DateRange"/>
+            </w:pPr>
+            <w:r>
+              <w:t>20</w:t>
+            </w:r>
+            <w:r>
+              <w:t>26</w:t>
+            </w:r>
+            <w:r>
+              <w:t>-</w:t>
+            </w:r>
+            <w:r>
+              <w:t>Halen</w:t>
+            </w:r>
+            <w:r>
+              <w:t xml:space="preserve"> </w:t>
+            </w:r>
+          </w:p>
+          <w:p>
+            <w:pPr>
+              <w:pStyle w:val="JobTitleandDegree"/>
+              <w:rPr>
+                <w:sz w:val="28"/>
+                <w:szCs w:val="28"/>
+              </w:rPr>
+            </w:pPr>
+            <w:r>
+              <w:rPr>
+                <w:sz w:val="28"/>
+                <w:szCs w:val="28"/>
+              </w:rPr>
+              <w:t>Ortadoğu Teknik Üniversitesi – Bilgisayar ve Öğretim teknolojileri Öğretmenliği</w:t>
+            </w:r>
+            <w:r>
+              <w:rPr>
+                <w:sz w:val="28"/>
+                <w:szCs w:val="28"/>
+              </w:rPr>
+              <w:t xml:space="preserve"> – </w:t>
+            </w:r>
+            <w:r>
+              <w:rPr>
+                <w:sz w:val="28"/>
+                <w:szCs w:val="28"/>
+              </w:rPr>
+              <w:t>Yüksek Lisans</w:t>
+            </w:r>
+          </w:p>
+          <w:p>
+            <w:pPr>
+              <w:pStyle w:val="DateRange"/>
+              <w:rPr>
+                <w:lang w:val="tr-TR"/>
+              </w:rPr>
+            </w:pPr>
+            <w:r>
+              <w:rPr>
+                <w:lang w:val="tr-TR"/>
+              </w:rPr>
+              <w:t>09/2024 – Halen</w:t>
+            </w:r>
+          </w:p>
+          <w:p>
+            <w:pPr>
+              <w:pStyle w:val="DateRange"/>
+              <w:spacing w:before="0"/>
+              <w:rPr>
+                <w:sz w:val="28"/>
+                <w:szCs w:val="32"/>
+                <w:lang w:val="tr-TR"/>
+              </w:rPr>
+            </w:pPr>
+            <w:r>
               <w:rPr>
                 <w:b/>
                 <w:bCs/>
+                <w:sz w:val="28"/>
+                <w:szCs w:val="32"/>
+                <w:lang w:val="tr-TR"/>
+              </w:rPr>
+              <w:t xml:space="preserve">British School Ankara, </w:t>
+            </w:r>
+          </w:p>
+          <w:p>
+            <w:pPr>
+              <w:pStyle w:val="DateRange"/>
+              <w:rPr>
                 <w:sz w:val="24"/>
-                <w:szCs w:val="24"/>
-              </w:rPr>
-            </w:pPr>
-            <w:r>
-              <w:rPr>
-                <w:b/>
-                <w:bCs/>
+                <w:szCs w:val="28"/>
+                <w:lang w:val="tr-TR"/>
+              </w:rPr>
+            </w:pPr>
+            <w:r>
+              <w:rPr>
                 <w:sz w:val="24"/>
-                <w:szCs w:val="24"/>
-              </w:rPr>
-              <w:t>Staj, 202</w:t>
-            </w:r>
-            <w:r>
-              <w:rPr>
-                <w:b/>
-                <w:bCs/>
+                <w:szCs w:val="28"/>
+                <w:lang w:val="tr-TR"/>
+              </w:rPr>
+              <w:t>Kızılay’da bir kursta l</w:t>
+            </w:r>
+            <w:r>
+              <w:rPr>
                 <w:sz w:val="24"/>
-                <w:szCs w:val="24"/>
-              </w:rPr>
-              <w:t>1</w:t>
-            </w:r>
-            <w:r>
-              <w:rPr>
-                <w:b/>
-                <w:bCs/>
+                <w:szCs w:val="28"/>
+                <w:lang w:val="tr-TR"/>
+              </w:rPr>
+              <w:t>ise ve yetişkin öğrencilere aşağıdaki müfredat kapsamında ders vermekteyim:</w:t>
+            </w:r>
+          </w:p>
+          <w:p>
+            <w:pPr>
+              <w:pStyle w:val="DateRange"/>
+              <w:numPr>
+                <w:ilvl w:val="0"/>
+                <w:numId w:val="7"/>
+              </w:numPr>
+              <w:rPr>
                 <w:sz w:val="24"/>
-                <w:szCs w:val="24"/>
-              </w:rPr>
-              <w:t>, 1 ay</w:t>
-            </w:r>
-          </w:p>
-          <w:p>
-            <w:pPr>
-              <w:pStyle w:val="Jobdescription"/>
-              <w:spacing w:line="240" w:lineRule="auto"/>
-              <w:rPr>
-                <w:b/>
-                <w:bCs/>
+                <w:szCs w:val="28"/>
+                <w:lang w:val="tr-TR"/>
+              </w:rPr>
+            </w:pPr>
+            <w:r>
+              <w:rPr>
                 <w:sz w:val="24"/>
-                <w:szCs w:val="24"/>
-              </w:rPr>
-            </w:pPr>
-            <w:r>
-              <w:rPr>
-                <w:b/>
-                <w:bCs/>
+                <w:szCs w:val="28"/>
+                <w:lang w:val="tr-TR"/>
+              </w:rPr>
+              <w:t>Arduino ve Tinkercad</w:t>
+            </w:r>
+          </w:p>
+          <w:p>
+            <w:pPr>
+              <w:pStyle w:val="DateRange"/>
+              <w:numPr>
+                <w:ilvl w:val="0"/>
+                <w:numId w:val="7"/>
+              </w:numPr>
+              <w:rPr>
                 <w:sz w:val="24"/>
-                <w:szCs w:val="24"/>
-              </w:rPr>
-              <w:t xml:space="preserve">Taleworlds Entertainment: </w:t>
-            </w:r>
+                <w:szCs w:val="28"/>
+                <w:lang w:val="tr-TR"/>
+              </w:rPr>
+            </w:pPr>
             <w:r>
               <w:rPr>
                 <w:sz w:val="24"/>
-                <w:szCs w:val="24"/>
-              </w:rPr>
-              <w:t xml:space="preserve">oyun motorunun optimiza edilmesinde görev aldım. </w:t>
-            </w:r>
-          </w:p>
-          <w:p>
-            <w:pPr>
-              <w:pStyle w:val="Jobdescription"/>
+                <w:szCs w:val="28"/>
+                <w:lang w:val="tr-TR"/>
+              </w:rPr>
+              <w:t>Flutter ile Mobil Uygulama Geliştirme</w:t>
+            </w:r>
+          </w:p>
+          <w:p>
+            <w:pPr>
+              <w:pStyle w:val="DateRange"/>
+              <w:numPr>
+                <w:ilvl w:val="0"/>
+                <w:numId w:val="7"/>
+              </w:numPr>
               <w:rPr>
                 <w:sz w:val="24"/>
-                <w:szCs w:val="24"/>
-              </w:rPr>
-            </w:pPr>
+                <w:szCs w:val="28"/>
+                <w:lang w:val="tr-TR"/>
+              </w:rPr>
+            </w:pPr>
+            <w:r>
+              <w:rPr>
+                <w:sz w:val="24"/>
+                <w:szCs w:val="28"/>
+                <w:lang w:val="tr-TR"/>
+              </w:rPr>
+              <w:t>Python Programlama</w:t>
+            </w:r>
+          </w:p>
+          <w:p>
+            <w:pPr>
+              <w:pStyle w:val="DateRange"/>
+              <w:numPr>
+                <w:ilvl w:val="0"/>
+                <w:numId w:val="7"/>
+              </w:numPr>
+              <w:rPr>
+                <w:sz w:val="24"/>
+                <w:szCs w:val="28"/>
+                <w:lang w:val="tr-TR"/>
+              </w:rPr>
+            </w:pPr>
+            <w:r>
+              <w:rPr>
+                <w:sz w:val="24"/>
+                <w:szCs w:val="28"/>
+                <w:lang w:val="tr-TR"/>
+              </w:rPr>
+              <w:t>Bilgisayar Bilimine Giriş, Temel Algoritmalar ve Veri Yapıları</w:t>
+            </w:r>
+          </w:p>
+          <w:p>
+            <w:pPr>
+              <w:pStyle w:val="DateRange"/>
+              <w:rPr>
+                <w:sz w:val="24"/>
+                <w:szCs w:val="28"/>
+                <w:lang w:val="tr-TR"/>
+              </w:rPr>
+            </w:pPr>
+            <w:r>
+              <w:rPr>
+                <w:sz w:val="24"/>
+                <w:szCs w:val="28"/>
+                <w:lang w:val="tr-TR"/>
+              </w:rPr>
+              <w:t>Programlama ve grafik tasarım derslerinin müfredatının ve öğretim materyallerinin büyük bir kısmını hazırladım.</w:t>
+            </w:r>
           </w:p>
           <w:p>
             <w:pPr>
@@ -709,6 +857,7 @@
                 <w:bCs/>
                 <w:sz w:val="36"/>
                 <w:szCs w:val="36"/>
+                <w:lang w:val="tr-TR"/>
               </w:rPr>
             </w:pPr>
             <w:r>
@@ -717,6 +866,7 @@
                 <w:bCs/>
                 <w:sz w:val="36"/>
                 <w:szCs w:val="36"/>
+                <w:lang w:val="tr-TR"/>
               </w:rPr>
               <w:t>Yabancı dil</w:t>
             </w:r>
@@ -798,61 +948,89 @@
               <w:rPr>
                 <w:sz w:val="24"/>
                 <w:szCs w:val="22"/>
+                <w:lang w:val="tr-TR"/>
               </w:rPr>
             </w:pPr>
             <w:r>
               <w:rPr>
                 <w:sz w:val="24"/>
                 <w:szCs w:val="22"/>
-              </w:rPr>
-              <w:t>İngilizce</w:t>
+                <w:lang w:val="tr-TR"/>
+              </w:rPr>
+              <w:t xml:space="preserve">İngilizce: Yds </w:t>
             </w:r>
             <w:r>
               <w:rPr>
                 <w:sz w:val="24"/>
                 <w:szCs w:val="22"/>
-              </w:rPr>
-              <w:t>: Yds 96</w:t>
-            </w:r>
-          </w:p>
-          <w:p>
-            <w:pPr>
-              <w:pStyle w:val="Jobdescription"/>
-            </w:pPr>
+                <w:lang w:val="tr-TR"/>
+              </w:rPr>
+              <w:t>8</w:t>
+            </w:r>
             <w:r>
               <w:rPr>
                 <w:sz w:val="24"/>
                 <w:szCs w:val="22"/>
-              </w:rPr>
-              <w:t>İspanyolca</w:t>
+                <w:lang w:val="tr-TR"/>
+              </w:rPr>
+              <w:t>2</w:t>
             </w:r>
             <w:r>
               <w:rPr>
                 <w:sz w:val="24"/>
                 <w:szCs w:val="22"/>
-              </w:rPr>
-              <w:t>: Başlangıç</w:t>
+                <w:lang w:val="tr-TR"/>
+              </w:rPr>
+              <w:t>.50</w:t>
             </w:r>
           </w:p>
         </w:tc>
         <w:tc>
           <w:tcPr>
-            <w:tcW w:w="377" w:type="pct"/>
+            <w:tcW w:w="109" w:type="pct"/>
             <w:vMerge w:val="restart"/>
           </w:tcPr>
-          <w:p/>
+          <w:p>
+            <w:pPr>
+              <w:rPr>
+                <w:lang w:val="tr-TR"/>
+              </w:rPr>
+            </w:pPr>
+          </w:p>
         </w:tc>
         <w:tc>
           <w:tcPr>
-            <w:tcW w:w="1658" w:type="pct"/>
+            <w:tcW w:w="1641" w:type="pct"/>
           </w:tcPr>
           <w:p>
             <w:pPr>
               <w:pStyle w:val="DateRange"/>
               <w:spacing w:before="120"/>
-            </w:pPr>
-            <w:r>
-              <w:t>Ms Word: iyi</w:t>
+              <w:rPr>
+                <w:sz w:val="20"/>
+                <w:szCs w:val="22"/>
+              </w:rPr>
+            </w:pPr>
+            <w:r>
+              <w:rPr>
+                <w:sz w:val="20"/>
+                <w:szCs w:val="22"/>
+              </w:rPr>
+              <w:t xml:space="preserve">Ms </w:t>
+            </w:r>
+            <w:r>
+              <w:rPr>
+                <w:sz w:val="20"/>
+                <w:szCs w:val="22"/>
+              </w:rPr>
+              <w:t xml:space="preserve">Word, Excel, Powerpoint: </w:t>
+            </w:r>
+            <w:r>
+              <w:rPr>
+                <w:sz w:val="20"/>
+                <w:szCs w:val="22"/>
+              </w:rPr>
+              <w:t>İyi</w:t>
             </w:r>
           </w:p>
           <w:p>
@@ -861,7 +1039,7 @@
               <w:spacing w:before="120"/>
             </w:pPr>
             <w:r>
-              <w:t>Ms Powerpoint: iyi</w:t>
+              <w:t>Python: Orta</w:t>
             </w:r>
           </w:p>
           <w:p>
@@ -870,7 +1048,7 @@
               <w:spacing w:before="120"/>
             </w:pPr>
             <w:r>
-              <w:t>Ms Excel: Orta</w:t>
+              <w:t>C++: Orta</w:t>
             </w:r>
           </w:p>
           <w:p>
@@ -879,31 +1057,57 @@
               <w:spacing w:before="120"/>
             </w:pPr>
             <w:r>
-              <w:t>Ms Access: Orta</w:t>
+              <w:t>C</w:t>
+            </w:r>
+            <w:r>
+              <w:t>#</w:t>
+            </w:r>
+            <w:r>
+              <w:t>: Orta</w:t>
             </w:r>
           </w:p>
           <w:p>
             <w:pPr>
               <w:pStyle w:val="DateRange"/>
               <w:spacing w:before="120"/>
-            </w:pPr>
-            <w:r>
-              <w:t>Python: Orta</w:t>
+              <w:rPr>
+                <w:sz w:val="20"/>
+                <w:szCs w:val="22"/>
+              </w:rPr>
+            </w:pPr>
+            <w:r>
+              <w:rPr>
+                <w:sz w:val="20"/>
+                <w:szCs w:val="22"/>
+              </w:rPr>
+              <w:t>Web development</w:t>
             </w:r>
           </w:p>
           <w:p>
             <w:pPr>
               <w:pStyle w:val="DateRange"/>
               <w:spacing w:before="120"/>
-            </w:pPr>
-            <w:r>
-              <w:t>C++: Orta</w:t>
+              <w:rPr>
+                <w:sz w:val="20"/>
+                <w:szCs w:val="22"/>
+              </w:rPr>
+            </w:pPr>
+            <w:r>
+              <w:rPr>
+                <w:sz w:val="20"/>
+                <w:szCs w:val="22"/>
+              </w:rPr>
+              <w:t>Flutter</w:t>
             </w:r>
           </w:p>
           <w:p>
             <w:pPr>
               <w:pStyle w:val="DateRange"/>
               <w:spacing w:before="120"/>
+              <w:rPr>
+                <w:sz w:val="20"/>
+                <w:szCs w:val="22"/>
+              </w:rPr>
             </w:pPr>
           </w:p>
         </w:tc>
@@ -911,7 +1115,7 @@
       <w:tr>
         <w:tc>
           <w:tcPr>
-            <w:tcW w:w="2965" w:type="pct"/>
+            <w:tcW w:w="3250" w:type="pct"/>
             <w:vMerge/>
           </w:tcPr>
           <w:p>
@@ -922,14 +1126,14 @@
         </w:tc>
         <w:tc>
           <w:tcPr>
-            <w:tcW w:w="377" w:type="pct"/>
+            <w:tcW w:w="109" w:type="pct"/>
             <w:vMerge/>
           </w:tcPr>
           <w:p/>
         </w:tc>
         <w:tc>
           <w:tcPr>
-            <w:tcW w:w="1658" w:type="pct"/>
+            <w:tcW w:w="1641" w:type="pct"/>
           </w:tcPr>
           <w:p>
             <w:pPr>
@@ -947,9 +1151,8 @@
         </w:trPr>
         <w:tc>
           <w:tcPr>
-            <w:tcW w:w="2965" w:type="pct"/>
+            <w:tcW w:w="3250" w:type="pct"/>
             <w:vMerge/>
-            <w:shd w:val="clear" w:color="auto" w:fill="auto"/>
           </w:tcPr>
           <w:p>
             <w:pPr>
@@ -963,9 +1166,8 @@
         </w:tc>
         <w:tc>
           <w:tcPr>
-            <w:tcW w:w="377" w:type="pct"/>
+            <w:tcW w:w="109" w:type="pct"/>
             <w:vMerge/>
-            <w:shd w:val="clear" w:color="auto" w:fill="auto"/>
           </w:tcPr>
           <w:p>
             <w:pPr>
@@ -979,8 +1181,7 @@
         </w:tc>
         <w:tc>
           <w:tcPr>
-            <w:tcW w:w="1658" w:type="pct"/>
-            <w:shd w:val="clear" w:color="auto" w:fill="auto"/>
+            <w:tcW w:w="1641" w:type="pct"/>
           </w:tcPr>
           <w:p>
             <w:pPr>
@@ -999,7 +1200,189 @@
               <mc:AlternateContent>
                 <mc:Choice Requires="wps">
                   <w:drawing>
-                    <wp:inline distT="0" distB="0" distL="0" distR="0" wp14:anchorId="4DADD70A" wp14:editId="211F82C9">
+                    <wp:inline distT="0" distB="0" distL="0" distR="0" wp14:anchorId="7142DB83" wp14:editId="2CEC24BB">
+                      <wp:extent cx="2103120" cy="0"/>
+                      <wp:effectExtent l="0" t="19050" r="30480" b="19050"/>
+                      <wp:docPr id="247324077" name="Line 28">
+                        <a:extLst xmlns:a="http://schemas.openxmlformats.org/drawingml/2006/main">
+                          <a:ext uri="{C183D7F6-B498-43B3-948B-1728B52AA6E4}">
+                            <adec:decorative xmlns:adec="http://schemas.microsoft.com/office/drawing/2017/decorative" val="1"/>
+                          </a:ext>
+                        </a:extLst>
+                      </wp:docPr>
+                      <wp:cNvGraphicFramePr>
+                        <a:graphicFrameLocks xmlns:a="http://schemas.openxmlformats.org/drawingml/2006/main"/>
+                      </wp:cNvGraphicFramePr>
+                      <a:graphic xmlns:a="http://schemas.openxmlformats.org/drawingml/2006/main">
+                        <a:graphicData uri="http://schemas.microsoft.com/office/word/2010/wordprocessingShape">
+                          <wps:wsp>
+                            <wps:cNvCnPr>
+                              <a:cxnSpLocks/>
+                            </wps:cNvCnPr>
+                            <wps:spPr bwMode="auto">
+                              <a:xfrm>
+                                <a:off x="0" y="0"/>
+                                <a:ext cx="2103120" cy="0"/>
+                              </a:xfrm>
+                              <a:prstGeom prst="line">
+                                <a:avLst/>
+                              </a:prstGeom>
+                              <a:noFill/>
+                              <a:ln w="31750">
+                                <a:solidFill>
+                                  <a:srgbClr val="231F20"/>
+                                </a:solidFill>
+                                <a:prstDash val="solid"/>
+                                <a:round/>
+                                <a:headEnd/>
+                                <a:tailEnd/>
+                              </a:ln>
+                              <a:extLst>
+                                <a:ext uri="{909E8E84-426E-40DD-AFC4-6F175D3DCCD1}">
+                                  <a14:hiddenFill xmlns:a14="http://schemas.microsoft.com/office/drawing/2010/main">
+                                    <a:noFill/>
+                                  </a14:hiddenFill>
+                                </a:ext>
+                              </a:extLst>
+                            </wps:spPr>
+                            <wps:bodyPr/>
+                          </wps:wsp>
+                        </a:graphicData>
+                      </a:graphic>
+                    </wp:inline>
+                  </w:drawing>
+                </mc:Choice>
+                <mc:Fallback>
+                  <w:pict>
+                    <v:line w14:anchorId="6B0475A1" id="Line 28" o:spid="_x0000_s1026" alt="&quot;&quot;" style="visibility:visible;mso-wrap-style:square;mso-left-percent:-10001;mso-top-percent:-10001;mso-position-horizontal:absolute;mso-position-horizontal-relative:char;mso-position-vertical:absolute;mso-position-vertical-relative:line;mso-left-percent:-10001;mso-top-percent:-10001" from="0,0" to="165.6pt,0" o:gfxdata="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" strokecolor="#231f20" strokeweight="2.5pt">
+                      <o:lock v:ext="edit" shapetype="f"/>
+                      <w10:anchorlock/>
+                    </v:line>
+                  </w:pict>
+                </mc:Fallback>
+              </mc:AlternateContent>
+            </w:r>
+          </w:p>
+        </w:tc>
+      </w:tr>
+      <w:tr>
+        <w:trPr>
+          <w:trHeight w:val="2098"/>
+        </w:trPr>
+        <w:tc>
+          <w:tcPr>
+            <w:tcW w:w="3250" w:type="pct"/>
+            <w:vMerge/>
+          </w:tcPr>
+          <w:p>
+            <w:pPr>
+              <w:pStyle w:val="DateRange"/>
+            </w:pPr>
+          </w:p>
+        </w:tc>
+        <w:tc>
+          <w:tcPr>
+            <w:tcW w:w="109" w:type="pct"/>
+            <w:vMerge/>
+          </w:tcPr>
+          <w:p/>
+        </w:tc>
+        <w:tc>
+          <w:tcPr>
+            <w:tcW w:w="1641" w:type="pct"/>
+          </w:tcPr>
+          <w:p>
+            <w:pPr>
+              <w:pStyle w:val="SkillsBullets"/>
+              <w:rPr>
+                <w:sz w:val="22"/>
+                <w:szCs w:val="22"/>
+              </w:rPr>
+            </w:pPr>
+            <w:r>
+              <w:rPr>
+                <w:sz w:val="22"/>
+                <w:szCs w:val="22"/>
+              </w:rPr>
+              <w:t>Bilardo</w:t>
+            </w:r>
+          </w:p>
+          <w:p>
+            <w:pPr>
+              <w:pStyle w:val="SkillsBullets"/>
+              <w:rPr>
+                <w:sz w:val="22"/>
+                <w:szCs w:val="22"/>
+              </w:rPr>
+            </w:pPr>
+            <w:r>
+              <w:rPr>
+                <w:sz w:val="22"/>
+                <w:szCs w:val="22"/>
+              </w:rPr>
+              <w:t>Bilgisayar Oyunları</w:t>
+            </w:r>
+          </w:p>
+          <w:p>
+            <w:pPr>
+              <w:pStyle w:val="SkillsBullets"/>
+              <w:numPr>
+                <w:ilvl w:val="0"/>
+                <w:numId w:val="0"/>
+              </w:numPr>
+              <w:ind w:left="288"/>
+              <w:rPr>
+                <w:sz w:val="22"/>
+                <w:szCs w:val="22"/>
+              </w:rPr>
+            </w:pPr>
+          </w:p>
+          <w:p>
+            <w:pPr>
+              <w:pStyle w:val="SkillsBullets"/>
+              <w:numPr>
+                <w:ilvl w:val="0"/>
+                <w:numId w:val="0"/>
+              </w:numPr>
+              <w:rPr>
+                <w:b/>
+                <w:bCs/>
+                <w:sz w:val="32"/>
+                <w:szCs w:val="32"/>
+              </w:rPr>
+            </w:pPr>
+            <w:r>
+              <w:rPr>
+                <w:b/>
+                <w:bCs/>
+                <w:sz w:val="32"/>
+                <w:szCs w:val="32"/>
+              </w:rPr>
+              <w:t>Aktiviteler</w:t>
+            </w:r>
+          </w:p>
+          <w:p>
+            <w:pPr>
+              <w:pStyle w:val="SkillsBullets"/>
+              <w:numPr>
+                <w:ilvl w:val="0"/>
+                <w:numId w:val="0"/>
+              </w:numPr>
+              <w:rPr>
+                <w:sz w:val="22"/>
+                <w:szCs w:val="22"/>
+              </w:rPr>
+            </w:pPr>
+            <w:r>
+              <w:rPr>
+                <w:noProof/>
+                <w:sz w:val="10"/>
+                <w:szCs w:val="10"/>
+              </w:rPr>
+              <mc:AlternateContent>
+                <mc:Choice Requires="wps">
+                  <w:drawing>
+                    <wp:inline distT="0" distB="0" distL="0" distR="0" wp14:anchorId="6196663E" wp14:editId="61DD477E">
                       <wp:extent cx="2103120" cy="0"/>
                       <wp:effectExtent l="0" t="19050" r="30480" b="19050"/>
                       <wp:docPr id="13" name="Line 28">
@@ -1053,7 +1436,7 @@
                 </mc:Choice>
                 <mc:Fallback>
                   <w:pict>
-                    <v:line w14:anchorId="2CA53E8A" id="Line 28" o:spid="_x0000_s1026" alt="&quot;&quot;" style="visibility:visible;mso-wrap-style:square;mso-left-percent:-10001;mso-top-percent:-10001;mso-position-horizontal:absolute;mso-position-horizontal-relative:char;mso-position-vertical:absolute;mso-position-vertical-relative:line;mso-left-percent:-10001;mso-top-percent:-10001" from="0,0" to="165.6pt,0" o:gfxdata="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" strokecolor="#231f20" strokeweight="2.5pt">
+                    <v:line w14:anchorId="5113969F" id="Line 28" o:spid="_x0000_s1026" alt="&quot;&quot;" style="visibility:visible;mso-wrap-style:square;mso-left-percent:-10001;mso-top-percent:-10001;mso-position-horizontal:absolute;mso-position-horizontal-relative:char;mso-position-vertical:absolute;mso-position-vertical-relative:line;mso-left-percent:-10001;mso-top-percent:-10001" from="0,0" to="165.6pt,0" o:gfxdata="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" strokecolor="#231f20" strokeweight="2.5pt">
                       <o:lock v:ext="edit" shapetype="f"/>
                       <w10:anchorlock/>
                     </v:line>
@@ -1066,103 +1449,51 @@
       </w:tr>
       <w:tr>
         <w:trPr>
-          <w:trHeight w:val="1357"/>
+          <w:trHeight w:val="1077"/>
         </w:trPr>
         <w:tc>
           <w:tcPr>
-            <w:tcW w:w="2965" w:type="pct"/>
+            <w:tcW w:w="3250" w:type="pct"/>
             <w:vMerge/>
           </w:tcPr>
           <w:p>
             <w:pPr>
-              <w:pStyle w:val="DateRange"/>
+              <w:pStyle w:val="Heading1"/>
             </w:pPr>
           </w:p>
         </w:tc>
         <w:tc>
           <w:tcPr>
-            <w:tcW w:w="377" w:type="pct"/>
+            <w:tcW w:w="109" w:type="pct"/>
             <w:vMerge/>
           </w:tcPr>
           <w:p/>
         </w:tc>
         <w:tc>
           <w:tcPr>
-            <w:tcW w:w="1658" w:type="pct"/>
+            <w:tcW w:w="1641" w:type="pct"/>
           </w:tcPr>
           <w:p>
             <w:pPr>
-              <w:pStyle w:val="SkillsBullets"/>
-              <w:rPr>
+              <w:pStyle w:val="Heading1"/>
+              <w:rPr>
+                <w:b w:val="0"/>
+                <w:bCs w:val="0"/>
                 <w:sz w:val="22"/>
-                <w:szCs w:val="22"/>
-              </w:rPr>
-            </w:pPr>
-            <w:r>
-              <w:rPr>
+                <w:szCs w:val="28"/>
+              </w:rPr>
+            </w:pPr>
+            <w:r>
+              <w:rPr>
+                <w:b w:val="0"/>
+                <w:bCs w:val="0"/>
                 <w:sz w:val="22"/>
-                <w:szCs w:val="22"/>
-              </w:rPr>
-              <w:t>Bilardo</w:t>
-            </w:r>
-          </w:p>
-          <w:p>
-            <w:pPr>
-              <w:pStyle w:val="SkillsBullets"/>
-              <w:rPr>
-                <w:sz w:val="22"/>
-                <w:szCs w:val="22"/>
-              </w:rPr>
-            </w:pPr>
-            <w:r>
-              <w:rPr>
-                <w:sz w:val="22"/>
-                <w:szCs w:val="22"/>
-              </w:rPr>
-              <w:t>Bilgisayar Oyunları</w:t>
-            </w:r>
-          </w:p>
-          <w:p>
-            <w:pPr>
-              <w:pStyle w:val="SkillsBullets"/>
-              <w:rPr>
-                <w:sz w:val="22"/>
-                <w:szCs w:val="22"/>
-              </w:rPr>
-            </w:pPr>
-            <w:r>
-              <w:rPr>
-                <w:sz w:val="22"/>
-                <w:szCs w:val="22"/>
-              </w:rPr>
-              <w:t>Futbol</w:t>
-            </w:r>
-          </w:p>
-        </w:tc>
-      </w:tr>
-      <w:tr>
-        <w:tc>
-          <w:tcPr>
-            <w:tcW w:w="2965" w:type="pct"/>
-            <w:vMerge/>
-          </w:tcPr>
-          <w:p>
-            <w:pPr>
-              <w:pStyle w:val="Heading1"/>
-            </w:pPr>
-          </w:p>
-        </w:tc>
-        <w:tc>
-          <w:tcPr>
-            <w:tcW w:w="377" w:type="pct"/>
-            <w:vMerge/>
-          </w:tcPr>
+                <w:szCs w:val="28"/>
+              </w:rPr>
+              <w:t>Lisede iki kez TÜBİTAK bilgisayar olimpiyatlarına katıldım</w:t>
+            </w:r>
+          </w:p>
           <w:p/>
-        </w:tc>
-        <w:tc>
-          <w:tcPr>
-            <w:tcW w:w="1658" w:type="pct"/>
-          </w:tcPr>
           <w:p>
             <w:pPr>
               <w:pStyle w:val="Heading1"/>
@@ -1179,9 +1510,8 @@
         </w:trPr>
         <w:tc>
           <w:tcPr>
-            <w:tcW w:w="2965" w:type="pct"/>
+            <w:tcW w:w="3250" w:type="pct"/>
             <w:vMerge/>
-            <w:shd w:val="clear" w:color="auto" w:fill="auto"/>
           </w:tcPr>
           <w:p>
             <w:pPr>
@@ -1195,9 +1525,8 @@
         </w:tc>
         <w:tc>
           <w:tcPr>
-            <w:tcW w:w="377" w:type="pct"/>
+            <w:tcW w:w="109" w:type="pct"/>
             <w:vMerge/>
-            <w:shd w:val="clear" w:color="auto" w:fill="auto"/>
           </w:tcPr>
           <w:p>
             <w:pPr>
@@ -1211,8 +1540,7 @@
         </w:tc>
         <w:tc>
           <w:tcPr>
-            <w:tcW w:w="1658" w:type="pct"/>
-            <w:shd w:val="clear" w:color="auto" w:fill="auto"/>
+            <w:tcW w:w="1641" w:type="pct"/>
           </w:tcPr>
           <w:p>
             <w:pPr>
@@ -1302,7 +1630,7 @@
         </w:trPr>
         <w:tc>
           <w:tcPr>
-            <w:tcW w:w="2965" w:type="pct"/>
+            <w:tcW w:w="3250" w:type="pct"/>
             <w:vMerge/>
           </w:tcPr>
           <w:p>
@@ -1313,26 +1641,15 @@
         </w:tc>
         <w:tc>
           <w:tcPr>
-            <w:tcW w:w="377" w:type="pct"/>
+            <w:tcW w:w="109" w:type="pct"/>
             <w:vMerge/>
           </w:tcPr>
           <w:p/>
         </w:tc>
         <w:tc>
           <w:tcPr>
-            <w:tcW w:w="1658" w:type="pct"/>
+            <w:tcW w:w="1641" w:type="pct"/>
           </w:tcPr>
-          <w:p>
-            <w:pPr>
-              <w:pStyle w:val="BodyContactInfo"/>
-            </w:pPr>
-            <w:r>
-              <w:t>Bağlarbaşı Mah. Goncagül Sok. 12/13</w:t>
-            </w:r>
-            <w:r>
-              <w:t xml:space="preserve"> </w:t>
-            </w:r>
-          </w:p>
           <w:p>
             <w:pPr>
               <w:pStyle w:val="BodyContactInfo"/>
@@ -1385,7 +1702,7 @@
 </file>
 
 <file path=word/endnotes.xml><?xml version="1.0" encoding="utf-8"?>
-<w:endnotes xmlns:wpc="http://schemas.microsoft.com/office/word/2010/wordprocessingCanvas" xmlns:cx="http://schemas.microsoft.com/office/drawing/2014/chartex" xmlns:cx1="http://schemas.microsoft.com/office/drawing/2015/9/8/chartex" xmlns:cx2="http://schemas.microsoft.com/office/drawing/2015/10/21/chartex" xmlns:cx3="http://schemas.microsoft.com/office/drawing/2016/5/9/chartex" xmlns:cx4="http://schemas.microsoft.com/office/drawing/2016/5/10/chartex" xmlns:cx5="http://schemas.microsoft.com/office/drawing/2016/5/11/chartex" xmlns:cx6="http://schemas.microsoft.com/office/drawing/2016/5/12/chartex" xmlns:cx7="http://schemas.microsoft.com/office/drawing/2016/5/13/chartex" xmlns:cx8="http://schemas.microsoft.com/office/drawing/2016/5/14/chartex" xmlns:mc="http://schemas.openxmlformats.org/markup-compatibility/2006" xmlns:aink="http://schemas.microsoft.com/office/drawing/2016/ink" xmlns:am3d="http://schemas.microsoft.com/office/drawing/2017/model3d" xmlns:o="urn:schemas-microsoft-com:office:office" xmlns:r="http://schemas.openxmlformats.org/officeDocument/2006/relationships" xmlns:m="http://schemas.openxmlformats.org/officeDocument/2006/math" xmlns:v="urn:schemas-microsoft-com:vml" xmlns:wp14="http://schemas.microsoft.com/office/word/2010/wordprocessingDrawing" xmlns:wp="http://schemas.openxmlformats.org/drawingml/2006/wordprocessingDrawing" xmlns:w10="urn:schemas-microsoft-com:office:word" xmlns:w="http://schemas.openxmlformats.org/wordprocessingml/2006/main" xmlns:w14="http://schemas.microsoft.com/office/word/2010/wordml" xmlns:w15="http://schemas.microsoft.com/office/word/2012/wordml" xmlns:w16cex="http://schemas.microsoft.com/office/word/2018/wordml/cex" xmlns:w16cid="http://schemas.microsoft.com/office/word/2016/wordml/cid" xmlns:w16="http://schemas.microsoft.com/office/word/2018/wordml" xmlns:w16sdtdh="http://schemas.microsoft.com/office/word/2020/wordml/sdtdatahash" xmlns:w16se="http://schemas.microsoft.com/office/word/2015/wordml/symex" xmlns:wpg="http://schemas.microsoft.com/office/word/2010/wordprocessingGroup" xmlns:wpi="http://schemas.microsoft.com/office/word/2010/wordprocessingInk" xmlns:wne="http://schemas.microsoft.com/office/word/2006/wordml" xmlns:wps="http://schemas.microsoft.com/office/word/2010/wordprocessingShape" mc:Ignorable="w14 w15 w16se w16cid w16 w16cex w16sdtdh wp14">
+<w:endnotes xmlns:wpc="http://schemas.microsoft.com/office/word/2010/wordprocessingCanvas" xmlns:cx="http://schemas.microsoft.com/office/drawing/2014/chartex" xmlns:cx1="http://schemas.microsoft.com/office/drawing/2015/9/8/chartex" xmlns:cx2="http://schemas.microsoft.com/office/drawing/2015/10/21/chartex" xmlns:cx3="http://schemas.microsoft.com/office/drawing/2016/5/9/chartex" xmlns:cx4="http://schemas.microsoft.com/office/drawing/2016/5/10/chartex" xmlns:cx5="http://schemas.microsoft.com/office/drawing/2016/5/11/chartex" xmlns:cx6="http://schemas.microsoft.com/office/drawing/2016/5/12/chartex" xmlns:cx7="http://schemas.microsoft.com/office/drawing/2016/5/13/chartex" xmlns:cx8="http://schemas.microsoft.com/office/drawing/2016/5/14/chartex" xmlns:mc="http://schemas.openxmlformats.org/markup-compatibility/2006" xmlns:aink="http://schemas.microsoft.com/office/drawing/2016/ink" xmlns:am3d="http://schemas.microsoft.com/office/drawing/2017/model3d" xmlns:o="urn:schemas-microsoft-com:office:office" xmlns:oel="http://schemas.microsoft.com/office/2019/extlst" xmlns:r="http://schemas.openxmlformats.org/officeDocument/2006/relationships" xmlns:m="http://schemas.openxmlformats.org/officeDocument/2006/math" xmlns:v="urn:schemas-microsoft-com:vml" xmlns:wp14="http://schemas.microsoft.com/office/word/2010/wordprocessingDrawing" xmlns:wp="http://schemas.openxmlformats.org/drawingml/2006/wordprocessingDrawing" xmlns:w10="urn:schemas-microsoft-com:office:word" xmlns:w="http://schemas.openxmlformats.org/wordprocessingml/2006/main" xmlns:w14="http://schemas.microsoft.com/office/word/2010/wordml" xmlns:w15="http://schemas.microsoft.com/office/word/2012/wordml" xmlns:w16cex="http://schemas.microsoft.com/office/word/2018/wordml/cex" xmlns:w16cid="http://schemas.microsoft.com/office/word/2016/wordml/cid" xmlns:w16="http://schemas.microsoft.com/office/word/2018/wordml" xmlns:w16du="http://schemas.microsoft.com/office/word/2023/wordml/word16du" xmlns:w16sdtdh="http://schemas.microsoft.com/office/word/2020/wordml/sdtdatahash" xmlns:w16sdtfl="http://schemas.microsoft.com/office/word/2024/wordml/sdtformatlock" xmlns:w16se="http://schemas.microsoft.com/office/word/2015/wordml/symex" xmlns:wpg="http://schemas.microsoft.com/office/word/2010/wordprocessingGroup" xmlns:wpi="http://schemas.microsoft.com/office/word/2010/wordprocessingInk" xmlns:wne="http://schemas.microsoft.com/office/word/2006/wordml" xmlns:wps="http://schemas.microsoft.com/office/word/2010/wordprocessingShape" mc:Ignorable="w14 w15 w16se w16cid w16 w16cex w16sdtdh w16sdtfl w16du wp14">
   <w:endnote w:type="separator" w:id="-1">
     <w:p>
       <w:pPr>
@@ -1410,7 +1727,7 @@
 </file>
 
 <file path=word/footnotes.xml><?xml version="1.0" encoding="utf-8"?>
-<w:footnotes xmlns:wpc="http://schemas.microsoft.com/office/word/2010/wordprocessingCanvas" xmlns:cx="http://schemas.microsoft.com/office/drawing/2014/chartex" xmlns:cx1="http://schemas.microsoft.com/office/drawing/2015/9/8/chartex" xmlns:cx2="http://schemas.microsoft.com/office/drawing/2015/10/21/chartex" xmlns:cx3="http://schemas.microsoft.com/office/drawing/2016/5/9/chartex" xmlns:cx4="http://schemas.microsoft.com/office/drawing/2016/5/10/chartex" xmlns:cx5="http://schemas.microsoft.com/office/drawing/2016/5/11/chartex" xmlns:cx6="http://schemas.microsoft.com/office/drawing/2016/5/12/chartex" xmlns:cx7="http://schemas.microsoft.com/office/drawing/2016/5/13/chartex" xmlns:cx8="http://schemas.microsoft.com/office/drawing/2016/5/14/chartex" xmlns:mc="http://schemas.openxmlformats.org/markup-compatibility/2006" xmlns:aink="http://schemas.microsoft.com/office/drawing/2016/ink" xmlns:am3d="http://schemas.microsoft.com/office/drawing/2017/model3d" xmlns:o="urn:schemas-microsoft-com:office:office" xmlns:r="http://schemas.openxmlformats.org/officeDocument/2006/relationships" xmlns:m="http://schemas.openxmlformats.org/officeDocument/2006/math" xmlns:v="urn:schemas-microsoft-com:vml" xmlns:wp14="http://schemas.microsoft.com/office/word/2010/wordprocessingDrawing" xmlns:wp="http://schemas.openxmlformats.org/drawingml/2006/wordprocessingDrawing" xmlns:w10="urn:schemas-microsoft-com:office:word" xmlns:w="http://schemas.openxmlformats.org/wordprocessingml/2006/main" xmlns:w14="http://schemas.microsoft.com/office/word/2010/wordml" xmlns:w15="http://schemas.microsoft.com/office/word/2012/wordml" xmlns:w16cex="http://schemas.microsoft.com/office/word/2018/wordml/cex" xmlns:w16cid="http://schemas.microsoft.com/office/word/2016/wordml/cid" xmlns:w16="http://schemas.microsoft.com/office/word/2018/wordml" xmlns:w16sdtdh="http://schemas.microsoft.com/office/word/2020/wordml/sdtdatahash" xmlns:w16se="http://schemas.microsoft.com/office/word/2015/wordml/symex" xmlns:wpg="http://schemas.microsoft.com/office/word/2010/wordprocessingGroup" xmlns:wpi="http://schemas.microsoft.com/office/word/2010/wordprocessingInk" xmlns:wne="http://schemas.microsoft.com/office/word/2006/wordml" xmlns:wps="http://schemas.microsoft.com/office/word/2010/wordprocessingShape" mc:Ignorable="w14 w15 w16se w16cid w16 w16cex w16sdtdh wp14">
+<w:footnotes xmlns:wpc="http://schemas.microsoft.com/office/word/2010/wordprocessingCanvas" xmlns:cx="http://schemas.microsoft.com/office/drawing/2014/chartex" xmlns:cx1="http://schemas.microsoft.com/office/drawing/2015/9/8/chartex" xmlns:cx2="http://schemas.microsoft.com/office/drawing/2015/10/21/chartex" xmlns:cx3="http://schemas.microsoft.com/office/drawing/2016/5/9/chartex" xmlns:cx4="http://schemas.microsoft.com/office/drawing/2016/5/10/chartex" xmlns:cx5="http://schemas.microsoft.com/office/drawing/2016/5/11/chartex" xmlns:cx6="http://schemas.microsoft.com/office/drawing/2016/5/12/chartex" xmlns:cx7="http://schemas.microsoft.com/office/drawing/2016/5/13/chartex" xmlns:cx8="http://schemas.microsoft.com/office/drawing/2016/5/14/chartex" xmlns:mc="http://schemas.openxmlformats.org/markup-compatibility/2006" xmlns:aink="http://schemas.microsoft.com/office/drawing/2016/ink" xmlns:am3d="http://schemas.microsoft.com/office/drawing/2017/model3d" xmlns:o="urn:schemas-microsoft-com:office:office" xmlns:oel="http://schemas.microsoft.com/office/2019/extlst" xmlns:r="http://schemas.openxmlformats.org/officeDocument/2006/relationships" xmlns:m="http://schemas.openxmlformats.org/officeDocument/2006/math" xmlns:v="urn:schemas-microsoft-com:vml" xmlns:wp14="http://schemas.microsoft.com/office/word/2010/wordprocessingDrawing" xmlns:wp="http://schemas.openxmlformats.org/drawingml/2006/wordprocessingDrawing" xmlns:w10="urn:schemas-microsoft-com:office:word" xmlns:w="http://schemas.openxmlformats.org/wordprocessingml/2006/main" xmlns:w14="http://schemas.microsoft.com/office/word/2010/wordml" xmlns:w15="http://schemas.microsoft.com/office/word/2012/wordml" xmlns:w16cex="http://schemas.microsoft.com/office/word/2018/wordml/cex" xmlns:w16cid="http://schemas.microsoft.com/office/word/2016/wordml/cid" xmlns:w16="http://schemas.microsoft.com/office/word/2018/wordml" xmlns:w16du="http://schemas.microsoft.com/office/word/2023/wordml/word16du" xmlns:w16sdtdh="http://schemas.microsoft.com/office/word/2020/wordml/sdtdatahash" xmlns:w16sdtfl="http://schemas.microsoft.com/office/word/2024/wordml/sdtformatlock" xmlns:w16se="http://schemas.microsoft.com/office/word/2015/wordml/symex" xmlns:wpg="http://schemas.microsoft.com/office/word/2010/wordprocessingGroup" xmlns:wpi="http://schemas.microsoft.com/office/word/2010/wordprocessingInk" xmlns:wne="http://schemas.microsoft.com/office/word/2006/wordml" xmlns:wps="http://schemas.microsoft.com/office/word/2010/wordprocessingShape" mc:Ignorable="w14 w15 w16se w16cid w16 w16cex w16sdtdh w16sdtfl w16du wp14">
   <w:footnote w:type="separator" w:id="-1">
     <w:p>
       <w:pPr>
@@ -1435,7 +1752,7 @@
 </file>
 
 <file path=word/numbering.xml><?xml version="1.0" encoding="utf-8"?>
-<w:numbering xmlns:wpc="http://schemas.microsoft.com/office/word/2010/wordprocessingCanvas" xmlns:cx="http://schemas.microsoft.com/office/drawing/2014/chartex" xmlns:cx1="http://schemas.microsoft.com/office/drawing/2015/9/8/chartex" xmlns:cx2="http://schemas.microsoft.com/office/drawing/2015/10/21/chartex" xmlns:cx3="http://schemas.microsoft.com/office/drawing/2016/5/9/chartex" xmlns:cx4="http://schemas.microsoft.com/office/drawing/2016/5/10/chartex" xmlns:cx5="http://schemas.microsoft.com/office/drawing/2016/5/11/chartex" xmlns:cx6="http://schemas.microsoft.com/office/drawing/2016/5/12/chartex" xmlns:cx7="http://schemas.microsoft.com/office/drawing/2016/5/13/chartex" xmlns:cx8="http://schemas.microsoft.com/office/drawing/2016/5/14/chartex" xmlns:mc="http://schemas.openxmlformats.org/markup-compatibility/2006" xmlns:aink="http://schemas.microsoft.com/office/drawing/2016/ink" xmlns:am3d="http://schemas.microsoft.com/office/drawing/2017/model3d" xmlns:o="urn:schemas-microsoft-com:office:office" xmlns:r="http://schemas.openxmlformats.org/officeDocument/2006/relationships" xmlns:m="http://schemas.openxmlformats.org/officeDocument/2006/math" xmlns:v="urn:schemas-microsoft-com:vml" xmlns:wp14="http://schemas.microsoft.com/office/word/2010/wordprocessingDrawing" xmlns:wp="http://schemas.openxmlformats.org/drawingml/2006/wordprocessingDrawing" xmlns:w10="urn:schemas-microsoft-com:office:word" xmlns:w="http://schemas.openxmlformats.org/wordprocessingml/2006/main" xmlns:w14="http://schemas.microsoft.com/office/word/2010/wordml" xmlns:w15="http://schemas.microsoft.com/office/word/2012/wordml" xmlns:w16cex="http://schemas.microsoft.com/office/word/2018/wordml/cex" xmlns:w16cid="http://schemas.microsoft.com/office/word/2016/wordml/cid" xmlns:w16="http://schemas.microsoft.com/office/word/2018/wordml" xmlns:w16sdtdh="http://schemas.microsoft.com/office/word/2020/wordml/sdtdatahash" xmlns:w16se="http://schemas.microsoft.com/office/word/2015/wordml/symex" xmlns:wpg="http://schemas.microsoft.com/office/word/2010/wordprocessingGroup" xmlns:wpi="http://schemas.microsoft.com/office/word/2010/wordprocessingInk" xmlns:wne="http://schemas.microsoft.com/office/word/2006/wordml" xmlns:wps="http://schemas.microsoft.com/office/word/2010/wordprocessingShape" mc:Ignorable="w14 w15 w16se w16cid w16 w16cex w16sdtdh wp14">
+<w:numbering xmlns:wpc="http://schemas.microsoft.com/office/word/2010/wordprocessingCanvas" xmlns:cx="http://schemas.microsoft.com/office/drawing/2014/chartex" xmlns:cx1="http://schemas.microsoft.com/office/drawing/2015/9/8/chartex" xmlns:cx2="http://schemas.microsoft.com/office/drawing/2015/10/21/chartex" xmlns:cx3="http://schemas.microsoft.com/office/drawing/2016/5/9/chartex" xmlns:cx4="http://schemas.microsoft.com/office/drawing/2016/5/10/chartex" xmlns:cx5="http://schemas.microsoft.com/office/drawing/2016/5/11/chartex" xmlns:cx6="http://schemas.microsoft.com/office/drawing/2016/5/12/chartex" xmlns:cx7="http://schemas.microsoft.com/office/drawing/2016/5/13/chartex" xmlns:cx8="http://schemas.microsoft.com/office/drawing/2016/5/14/chartex" xmlns:mc="http://schemas.openxmlformats.org/markup-compatibility/2006" xmlns:aink="http://schemas.microsoft.com/office/drawing/2016/ink" xmlns:am3d="http://schemas.microsoft.com/office/drawing/2017/model3d" xmlns:o="urn:schemas-microsoft-com:office:office" xmlns:oel="http://schemas.microsoft.com/office/2019/extlst" xmlns:r="http://schemas.openxmlformats.org/officeDocument/2006/relationships" xmlns:m="http://schemas.openxmlformats.org/officeDocument/2006/math" xmlns:v="urn:schemas-microsoft-com:vml" xmlns:wp14="http://schemas.microsoft.com/office/word/2010/wordprocessingDrawing" xmlns:wp="http://schemas.openxmlformats.org/drawingml/2006/wordprocessingDrawing" xmlns:w10="urn:schemas-microsoft-com:office:word" xmlns:w="http://schemas.openxmlformats.org/wordprocessingml/2006/main" xmlns:w14="http://schemas.microsoft.com/office/word/2010/wordml" xmlns:w15="http://schemas.microsoft.com/office/word/2012/wordml" xmlns:w16cex="http://schemas.microsoft.com/office/word/2018/wordml/cex" xmlns:w16cid="http://schemas.microsoft.com/office/word/2016/wordml/cid" xmlns:w16="http://schemas.microsoft.com/office/word/2018/wordml" xmlns:w16du="http://schemas.microsoft.com/office/word/2023/wordml/word16du" xmlns:w16sdtdh="http://schemas.microsoft.com/office/word/2020/wordml/sdtdatahash" xmlns:w16sdtfl="http://schemas.microsoft.com/office/word/2024/wordml/sdtformatlock" xmlns:w16se="http://schemas.microsoft.com/office/word/2015/wordml/symex" xmlns:wpg="http://schemas.microsoft.com/office/word/2010/wordprocessingGroup" xmlns:wpi="http://schemas.microsoft.com/office/word/2010/wordprocessingInk" xmlns:wne="http://schemas.microsoft.com/office/word/2006/wordml" xmlns:wps="http://schemas.microsoft.com/office/word/2010/wordprocessingShape" mc:Ignorable="w14 w15 w16se w16cid w16 w16cex w16sdtdh w16sdtfl w16du wp14">
   <w:abstractNum w:abstractNumId="0" w15:restartNumberingAfterBreak="0">
     <w:nsid w:val="14A524AA"/>
     <w:multiLevelType w:val="hybridMultilevel"/>
@@ -1550,6 +1867,268 @@
     </w:lvl>
   </w:abstractNum>
   <w:abstractNum w:abstractNumId="1" w15:restartNumberingAfterBreak="0">
+    <w:nsid w:val="179869E8"/>
+    <w:multiLevelType w:val="multilevel"/>
+    <w:tmpl w:val="6B70FFB8"/>
+    <w:lvl w:ilvl="0">
+      <w:start w:val="1"/>
+      <w:numFmt w:val="bullet"/>
+      <w:lvlText w:val=""/>
+      <w:lvlJc w:val="left"/>
+      <w:pPr>
+        <w:tabs>
+          <w:tab w:val="num" w:pos="720"/>
+        </w:tabs>
+        <w:ind w:left="720" w:hanging="360"/>
+      </w:pPr>
+      <w:rPr>
+        <w:rFonts w:ascii="Symbol" w:hAnsi="Symbol" w:hint="default"/>
+        <w:sz w:val="20"/>
+      </w:rPr>
+    </w:lvl>
+    <w:lvl w:ilvl="1" w:tentative="1">
+      <w:start w:val="1"/>
+      <w:numFmt w:val="bullet"/>
+      <w:lvlText w:val="o"/>
+      <w:lvlJc w:val="left"/>
+      <w:pPr>
+        <w:tabs>
+          <w:tab w:val="num" w:pos="1440"/>
+        </w:tabs>
+        <w:ind w:left="1440" w:hanging="360"/>
+      </w:pPr>
+      <w:rPr>
+        <w:rFonts w:ascii="Courier New" w:hAnsi="Courier New" w:hint="default"/>
+        <w:sz w:val="20"/>
+      </w:rPr>
+    </w:lvl>
+    <w:lvl w:ilvl="2" w:tentative="1">
+      <w:start w:val="1"/>
+      <w:numFmt w:val="bullet"/>
+      <w:lvlText w:val=""/>
+      <w:lvlJc w:val="left"/>
+      <w:pPr>
+        <w:tabs>
+          <w:tab w:val="num" w:pos="2160"/>
+        </w:tabs>
+        <w:ind w:left="2160" w:hanging="360"/>
+      </w:pPr>
+      <w:rPr>
+        <w:rFonts w:ascii="Wingdings" w:hAnsi="Wingdings" w:hint="default"/>
+        <w:sz w:val="20"/>
+      </w:rPr>
+    </w:lvl>
+    <w:lvl w:ilvl="3" w:tentative="1">
+      <w:start w:val="1"/>
+      <w:numFmt w:val="bullet"/>
+      <w:lvlText w:val=""/>
+      <w:lvlJc w:val="left"/>
+      <w:pPr>
+        <w:tabs>
+          <w:tab w:val="num" w:pos="2880"/>
+        </w:tabs>
+        <w:ind w:left="2880" w:hanging="360"/>
+      </w:pPr>
+      <w:rPr>
+        <w:rFonts w:ascii="Wingdings" w:hAnsi="Wingdings" w:hint="default"/>
+        <w:sz w:val="20"/>
+      </w:rPr>
+    </w:lvl>
+    <w:lvl w:ilvl="4" w:tentative="1">
+      <w:start w:val="1"/>
+      <w:numFmt w:val="bullet"/>
+      <w:lvlText w:val=""/>
+      <w:lvlJc w:val="left"/>
+      <w:pPr>
+        <w:tabs>
+          <w:tab w:val="num" w:pos="3600"/>
+        </w:tabs>
+        <w:ind w:left="3600" w:hanging="360"/>
+      </w:pPr>
+      <w:rPr>
+        <w:rFonts w:ascii="Wingdings" w:hAnsi="Wingdings" w:hint="default"/>
+        <w:sz w:val="20"/>
+      </w:rPr>
+    </w:lvl>
+    <w:lvl w:ilvl="5" w:tentative="1">
+      <w:start w:val="1"/>
+      <w:numFmt w:val="bullet"/>
+      <w:lvlText w:val=""/>
+      <w:lvlJc w:val="left"/>
+      <w:pPr>
+        <w:tabs>
+          <w:tab w:val="num" w:pos="4320"/>
+        </w:tabs>
+        <w:ind w:left="4320" w:hanging="360"/>
+      </w:pPr>
+      <w:rPr>
+        <w:rFonts w:ascii="Wingdings" w:hAnsi="Wingdings" w:hint="default"/>
+        <w:sz w:val="20"/>
+      </w:rPr>
+    </w:lvl>
+    <w:lvl w:ilvl="6" w:tentative="1">
+      <w:start w:val="1"/>
+      <w:numFmt w:val="bullet"/>
+      <w:lvlText w:val=""/>
+      <w:lvlJc w:val="left"/>
+      <w:pPr>
+        <w:tabs>
+          <w:tab w:val="num" w:pos="5040"/>
+        </w:tabs>
+        <w:ind w:left="5040" w:hanging="360"/>
+      </w:pPr>
+      <w:rPr>
+        <w:rFonts w:ascii="Wingdings" w:hAnsi="Wingdings" w:hint="default"/>
+        <w:sz w:val="20"/>
+      </w:rPr>
+    </w:lvl>
+    <w:lvl w:ilvl="7" w:tentative="1">
+      <w:start w:val="1"/>
+      <w:numFmt w:val="bullet"/>
+      <w:lvlText w:val=""/>
+      <w:lvlJc w:val="left"/>
+      <w:pPr>
+        <w:tabs>
+          <w:tab w:val="num" w:pos="5760"/>
+        </w:tabs>
+        <w:ind w:left="5760" w:hanging="360"/>
+      </w:pPr>
+      <w:rPr>
+        <w:rFonts w:ascii="Wingdings" w:hAnsi="Wingdings" w:hint="default"/>
+        <w:sz w:val="20"/>
+      </w:rPr>
+    </w:lvl>
+    <w:lvl w:ilvl="8" w:tentative="1">
+      <w:start w:val="1"/>
+      <w:numFmt w:val="bullet"/>
+      <w:lvlText w:val=""/>
+      <w:lvlJc w:val="left"/>
+      <w:pPr>
+        <w:tabs>
+          <w:tab w:val="num" w:pos="6480"/>
+        </w:tabs>
+        <w:ind w:left="6480" w:hanging="360"/>
+      </w:pPr>
+      <w:rPr>
+        <w:rFonts w:ascii="Wingdings" w:hAnsi="Wingdings" w:hint="default"/>
+        <w:sz w:val="20"/>
+      </w:rPr>
+    </w:lvl>
+  </w:abstractNum>
+  <w:abstractNum w:abstractNumId="2" w15:restartNumberingAfterBreak="0">
+    <w:nsid w:val="19591CDF"/>
+    <w:multiLevelType w:val="hybridMultilevel"/>
+    <w:tmpl w:val="BE008B94"/>
+    <w:lvl w:ilvl="0" w:tplc="041F0001">
+      <w:start w:val="1"/>
+      <w:numFmt w:val="bullet"/>
+      <w:lvlText w:val=""/>
+      <w:lvlJc w:val="left"/>
+      <w:pPr>
+        <w:ind w:left="720" w:hanging="360"/>
+      </w:pPr>
+      <w:rPr>
+        <w:rFonts w:ascii="Symbol" w:hAnsi="Symbol" w:hint="default"/>
+      </w:rPr>
+    </w:lvl>
+    <w:lvl w:ilvl="1" w:tplc="041F0003" w:tentative="1">
+      <w:start w:val="1"/>
+      <w:numFmt w:val="bullet"/>
+      <w:lvlText w:val="o"/>
+      <w:lvlJc w:val="left"/>
+      <w:pPr>
+        <w:ind w:left="1440" w:hanging="360"/>
+      </w:pPr>
+      <w:rPr>
+        <w:rFonts w:ascii="Courier New" w:hAnsi="Courier New" w:cs="Courier New" w:hint="default"/>
+      </w:rPr>
+    </w:lvl>
+    <w:lvl w:ilvl="2" w:tplc="041F0005" w:tentative="1">
+      <w:start w:val="1"/>
+      <w:numFmt w:val="bullet"/>
+      <w:lvlText w:val=""/>
+      <w:lvlJc w:val="left"/>
+      <w:pPr>
+        <w:ind w:left="2160" w:hanging="360"/>
+      </w:pPr>
+      <w:rPr>
+        <w:rFonts w:ascii="Wingdings" w:hAnsi="Wingdings" w:hint="default"/>
+      </w:rPr>
+    </w:lvl>
+    <w:lvl w:ilvl="3" w:tplc="041F0001" w:tentative="1">
+      <w:start w:val="1"/>
+      <w:numFmt w:val="bullet"/>
+      <w:lvlText w:val=""/>
+      <w:lvlJc w:val="left"/>
+      <w:pPr>
+        <w:ind w:left="2880" w:hanging="360"/>
+      </w:pPr>
+      <w:rPr>
+        <w:rFonts w:ascii="Symbol" w:hAnsi="Symbol" w:hint="default"/>
+      </w:rPr>
+    </w:lvl>
+    <w:lvl w:ilvl="4" w:tplc="041F0003" w:tentative="1">
+      <w:start w:val="1"/>
+      <w:numFmt w:val="bullet"/>
+      <w:lvlText w:val="o"/>
+      <w:lvlJc w:val="left"/>
+      <w:pPr>
+        <w:ind w:left="3600" w:hanging="360"/>
+      </w:pPr>
+      <w:rPr>
+        <w:rFonts w:ascii="Courier New" w:hAnsi="Courier New" w:cs="Courier New" w:hint="default"/>
+      </w:rPr>
+    </w:lvl>
+    <w:lvl w:ilvl="5" w:tplc="041F0005" w:tentative="1">
+      <w:start w:val="1"/>
+      <w:numFmt w:val="bullet"/>
+      <w:lvlText w:val=""/>
+      <w:lvlJc w:val="left"/>
+      <w:pPr>
+        <w:ind w:left="4320" w:hanging="360"/>
+      </w:pPr>
+      <w:rPr>
+        <w:rFonts w:ascii="Wingdings" w:hAnsi="Wingdings" w:hint="default"/>
+      </w:rPr>
+    </w:lvl>
+    <w:lvl w:ilvl="6" w:tplc="041F0001" w:tentative="1">
+      <w:start w:val="1"/>
+      <w:numFmt w:val="bullet"/>
+      <w:lvlText w:val=""/>
+      <w:lvlJc w:val="left"/>
+      <w:pPr>
+        <w:ind w:left="5040" w:hanging="360"/>
+      </w:pPr>
+      <w:rPr>
+        <w:rFonts w:ascii="Symbol" w:hAnsi="Symbol" w:hint="default"/>
+      </w:rPr>
+    </w:lvl>
+    <w:lvl w:ilvl="7" w:tplc="041F0003" w:tentative="1">
+      <w:start w:val="1"/>
+      <w:numFmt w:val="bullet"/>
+      <w:lvlText w:val="o"/>
+      <w:lvlJc w:val="left"/>
+      <w:pPr>
+        <w:ind w:left="5760" w:hanging="360"/>
+      </w:pPr>
+      <w:rPr>
+        <w:rFonts w:ascii="Courier New" w:hAnsi="Courier New" w:cs="Courier New" w:hint="default"/>
+      </w:rPr>
+    </w:lvl>
+    <w:lvl w:ilvl="8" w:tplc="041F0005" w:tentative="1">
+      <w:start w:val="1"/>
+      <w:numFmt w:val="bullet"/>
+      <w:lvlText w:val=""/>
+      <w:lvlJc w:val="left"/>
+      <w:pPr>
+        <w:ind w:left="6480" w:hanging="360"/>
+      </w:pPr>
+      <w:rPr>
+        <w:rFonts w:ascii="Wingdings" w:hAnsi="Wingdings" w:hint="default"/>
+      </w:rPr>
+    </w:lvl>
+  </w:abstractNum>
+  <w:abstractNum w:abstractNumId="3" w15:restartNumberingAfterBreak="0">
     <w:nsid w:val="1A7F2D0E"/>
     <w:multiLevelType w:val="hybridMultilevel"/>
     <w:tmpl w:val="828CD910"/>
@@ -1663,7 +2242,7 @@
       </w:rPr>
     </w:lvl>
   </w:abstractNum>
-  <w:abstractNum w:abstractNumId="2" w15:restartNumberingAfterBreak="0">
+  <w:abstractNum w:abstractNumId="4" w15:restartNumberingAfterBreak="0">
     <w:nsid w:val="259E5B78"/>
     <w:multiLevelType w:val="hybridMultilevel"/>
     <w:tmpl w:val="05481140"/>
@@ -1776,7 +2355,7 @@
       </w:rPr>
     </w:lvl>
   </w:abstractNum>
-  <w:abstractNum w:abstractNumId="3" w15:restartNumberingAfterBreak="0">
+  <w:abstractNum w:abstractNumId="5" w15:restartNumberingAfterBreak="0">
     <w:nsid w:val="769D3B94"/>
     <w:multiLevelType w:val="multilevel"/>
     <w:tmpl w:val="54F468D6"/>
@@ -1889,7 +2468,7 @@
       </w:rPr>
     </w:lvl>
   </w:abstractNum>
-  <w:abstractNum w:abstractNumId="4" w15:restartNumberingAfterBreak="0">
+  <w:abstractNum w:abstractNumId="6" w15:restartNumberingAfterBreak="0">
     <w:nsid w:val="780F216E"/>
     <w:multiLevelType w:val="multilevel"/>
     <w:tmpl w:val="A216D3C4"/>
@@ -2002,7 +2581,7 @@
       </w:rPr>
     </w:lvl>
   </w:abstractNum>
-  <w:abstractNum w:abstractNumId="5" w15:restartNumberingAfterBreak="0">
+  <w:abstractNum w:abstractNumId="7" w15:restartNumberingAfterBreak="0">
     <w:nsid w:val="7D810280"/>
     <w:multiLevelType w:val="multilevel"/>
     <w:tmpl w:val="7018AD8C"/>
@@ -2116,28 +2695,34 @@
     </w:lvl>
   </w:abstractNum>
   <w:num w:numId="1" w16cid:durableId="1246301230">
-    <w:abstractNumId w:val="2"/>
+    <w:abstractNumId w:val="4"/>
   </w:num>
   <w:num w:numId="2" w16cid:durableId="1847743464">
-    <w:abstractNumId w:val="4"/>
+    <w:abstractNumId w:val="6"/>
   </w:num>
   <w:num w:numId="3" w16cid:durableId="735395321">
-    <w:abstractNumId w:val="3"/>
+    <w:abstractNumId w:val="5"/>
   </w:num>
   <w:num w:numId="4" w16cid:durableId="59183914">
     <w:abstractNumId w:val="0"/>
   </w:num>
   <w:num w:numId="5" w16cid:durableId="1689216254">
+    <w:abstractNumId w:val="3"/>
+  </w:num>
+  <w:num w:numId="6" w16cid:durableId="792942012">
+    <w:abstractNumId w:val="7"/>
+  </w:num>
+  <w:num w:numId="7" w16cid:durableId="2009597075">
     <w:abstractNumId w:val="1"/>
   </w:num>
-  <w:num w:numId="6" w16cid:durableId="792942012">
-    <w:abstractNumId w:val="5"/>
+  <w:num w:numId="8" w16cid:durableId="1045719217">
+    <w:abstractNumId w:val="2"/>
   </w:num>
 </w:numbering>
 </file>
 
 <file path=word/styles.xml><?xml version="1.0" encoding="utf-8"?>
-<w:styles xmlns:mc="http://schemas.openxmlformats.org/markup-compatibility/2006" xmlns:r="http://schemas.openxmlformats.org/officeDocument/2006/relationships" xmlns:w="http://schemas.openxmlformats.org/wordprocessingml/2006/main" xmlns:w14="http://schemas.microsoft.com/office/word/2010/wordml" xmlns:w15="http://schemas.microsoft.com/office/word/2012/wordml" xmlns:w16cex="http://schemas.microsoft.com/office/word/2018/wordml/cex" xmlns:w16cid="http://schemas.microsoft.com/office/word/2016/wordml/cid" xmlns:w16="http://schemas.microsoft.com/office/word/2018/wordml" xmlns:w16sdtdh="http://schemas.microsoft.com/office/word/2020/wordml/sdtdatahash" xmlns:w16se="http://schemas.microsoft.com/office/word/2015/wordml/symex" mc:Ignorable="w14 w15 w16se w16cid w16 w16cex w16sdtdh">
+<w:styles xmlns:mc="http://schemas.openxmlformats.org/markup-compatibility/2006" xmlns:r="http://schemas.openxmlformats.org/officeDocument/2006/relationships" xmlns:w="http://schemas.openxmlformats.org/wordprocessingml/2006/main" xmlns:w14="http://schemas.microsoft.com/office/word/2010/wordml" xmlns:w15="http://schemas.microsoft.com/office/word/2012/wordml" xmlns:w16cex="http://schemas.microsoft.com/office/word/2018/wordml/cex" xmlns:w16cid="http://schemas.microsoft.com/office/word/2016/wordml/cid" xmlns:w16="http://schemas.microsoft.com/office/word/2018/wordml" xmlns:w16du="http://schemas.microsoft.com/office/word/2023/wordml/word16du" xmlns:w16sdtdh="http://schemas.microsoft.com/office/word/2020/wordml/sdtdatahash" xmlns:w16sdtfl="http://schemas.microsoft.com/office/word/2024/wordml/sdtformatlock" xmlns:w16se="http://schemas.microsoft.com/office/word/2015/wordml/symex" mc:Ignorable="w14 w15 w16se w16cid w16 w16cex w16sdtdh w16sdtfl w16du">
   <w:docDefaults>
     <w:rPrDefault>
       <w:rPr>
@@ -2627,7 +3212,6 @@
   <w:style w:type="character" w:default="1" w:styleId="DefaultParagraphFont">
     <w:name w:val="Default Paragraph Font"/>
     <w:uiPriority w:val="1"/>
-    <w:semiHidden/>
     <w:unhideWhenUsed/>
   </w:style>
   <w:style w:type="table" w:default="1" w:styleId="TableNormal">
@@ -3294,15 +3878,6 @@
 </file>
 
 <file path=customXml/item2.xml><?xml version="1.0" encoding="utf-8"?>
-<?mso-contentType ?>
-<FormTemplates xmlns="http://schemas.microsoft.com/sharepoint/v3/contenttype/forms">
-  <Display>DocumentLibraryForm</Display>
-  <Edit>DocumentLibraryForm</Edit>
-  <New>DocumentLibraryForm</New>
-</FormTemplates>
-</file>
-
-<file path=customXml/item3.xml><?xml version="1.0" encoding="utf-8"?>
 <ct:contentTypeSchema xmlns:ct="http://schemas.microsoft.com/office/2006/metadata/contentType" xmlns:ma="http://schemas.microsoft.com/office/2006/metadata/properties/metaAttributes" ct:_="" ma:_="" ma:contentTypeName="Document" ma:contentTypeID="0x01010079F111ED35F8CC479449609E8A0923A6" ma:contentTypeVersion="12" ma:contentTypeDescription="Create a new document." ma:contentTypeScope="" ma:versionID="426e97fa315356fffbdcd9876fe988c2">
   <xsd:schema xmlns:xsd="http://www.w3.org/2001/XMLSchema" xmlns:xs="http://www.w3.org/2001/XMLSchema" xmlns:p="http://schemas.microsoft.com/office/2006/metadata/properties" xmlns:ns2="71af3243-3dd4-4a8d-8c0d-dd76da1f02a5" xmlns:ns3="16c05727-aa75-4e4a-9b5f-8a80a1165891" targetNamespace="http://schemas.microsoft.com/office/2006/metadata/properties" ma:root="true" ma:fieldsID="14b8f0def80e6d70ce3def20c90759ae" ns2:_="" ns3:_="">
     <xsd:import namespace="71af3243-3dd4-4a8d-8c0d-dd76da1f02a5"/>
@@ -3523,6 +4098,15 @@
 </ct:contentTypeSchema>
 </file>
 
+<file path=customXml/item3.xml><?xml version="1.0" encoding="utf-8"?>
+<?mso-contentType ?>
+<FormTemplates xmlns="http://schemas.microsoft.com/sharepoint/v3/contenttype/forms">
+  <Display>DocumentLibraryForm</Display>
+  <Edit>DocumentLibraryForm</Edit>
+  <New>DocumentLibraryForm</New>
+</FormTemplates>
+</file>
+
 <file path=customXml/itemProps1.xml><?xml version="1.0" encoding="utf-8"?>
 <ds:datastoreItem xmlns:ds="http://schemas.openxmlformats.org/officeDocument/2006/customXml" ds:itemID="{54F1B61E-4E24-4B70-A19F-0092E1166AB4}">
   <ds:schemaRefs>
@@ -3534,14 +4118,6 @@
 </file>
 
 <file path=customXml/itemProps2.xml><?xml version="1.0" encoding="utf-8"?>
-<ds:datastoreItem xmlns:ds="http://schemas.openxmlformats.org/officeDocument/2006/customXml" ds:itemID="{43100257-678D-4F1A-A316-8D9E825191C6}">
-  <ds:schemaRefs>
-    <ds:schemaRef ds:uri="http://schemas.microsoft.com/sharepoint/v3/contenttype/forms"/>
-  </ds:schemaRefs>
-</ds:datastoreItem>
-</file>
-
-<file path=customXml/itemProps3.xml><?xml version="1.0" encoding="utf-8"?>
 <ds:datastoreItem xmlns:ds="http://schemas.openxmlformats.org/officeDocument/2006/customXml" ds:itemID="{8AF3B845-4FA5-4DD4-A83D-89059E47C84A}">
   <ds:schemaRefs>
     <ds:schemaRef ds:uri="http://schemas.microsoft.com/office/2006/metadata/contentType"/>
@@ -3558,4 +4134,12 @@
     <ds:schemaRef ds:uri="http://schemas.microsoft.com/internal/obd"/>
   </ds:schemaRefs>
 </ds:datastoreItem>
+</file>
+
+<file path=customXml/itemProps3.xml><?xml version="1.0" encoding="utf-8"?>
+<ds:datastoreItem xmlns:ds="http://schemas.openxmlformats.org/officeDocument/2006/customXml" ds:itemID="{43100257-678D-4F1A-A316-8D9E825191C6}">
+  <ds:schemaRefs>
+    <ds:schemaRef ds:uri="http://schemas.microsoft.com/sharepoint/v3/contenttype/forms"/>
+  </ds:schemaRefs>
+</ds:datastoreItem>
 </file>
</xml_diff>